<commit_message>
built profile page and login
</commit_message>
<xml_diff>
--- a/Health and fitness app documentation plan.docx
+++ b/Health and fitness app documentation plan.docx
@@ -52,8 +52,13 @@
           <w:numId w:val="2"/>
         </w:numPr>
       </w:pPr>
-      <w:r>
-        <w:t xml:space="preserve">MySql </w:t>
+      <w:proofErr w:type="spellStart"/>
+      <w:r>
+        <w:t>MySql</w:t>
+      </w:r>
+      <w:proofErr w:type="spellEnd"/>
+      <w:r>
+        <w:t xml:space="preserve"> </w:t>
       </w:r>
     </w:p>
     <w:p>
@@ -178,7 +183,15 @@
     </w:p>
     <w:p>
       <w:r>
-        <w:t>Workouts – id, user, type, duration, distance, reps sets, date logged</w:t>
+        <w:t xml:space="preserve">Workouts – id, user, type, duration, distance, reps </w:t>
+      </w:r>
+      <w:proofErr w:type="gramStart"/>
+      <w:r>
+        <w:t>sets</w:t>
+      </w:r>
+      <w:proofErr w:type="gramEnd"/>
+      <w:r>
+        <w:t>, date logged</w:t>
       </w:r>
     </w:p>
     <w:p>
@@ -280,7 +293,15 @@
         <w:t>Friends</w:t>
       </w:r>
       <w:r>
-        <w:t xml:space="preserve"> – manages filtered version of friends page</w:t>
+        <w:t xml:space="preserve"> – manages filtered version of </w:t>
+      </w:r>
+      <w:proofErr w:type="gramStart"/>
+      <w:r>
+        <w:t>friends</w:t>
+      </w:r>
+      <w:proofErr w:type="gramEnd"/>
+      <w:r>
+        <w:t xml:space="preserve"> page</w:t>
       </w:r>
     </w:p>
     <w:p>
@@ -288,7 +309,15 @@
         <w:t>Add friend</w:t>
       </w:r>
       <w:r>
-        <w:t xml:space="preserve"> – adds new field in friends table </w:t>
+        <w:t xml:space="preserve"> – adds new field in </w:t>
+      </w:r>
+      <w:proofErr w:type="gramStart"/>
+      <w:r>
+        <w:t>friends</w:t>
+      </w:r>
+      <w:proofErr w:type="gramEnd"/>
+      <w:r>
+        <w:t xml:space="preserve"> table </w:t>
       </w:r>
     </w:p>
     <w:p>
@@ -298,12 +327,25 @@
     </w:p>
     <w:p>
       <w:r>
-        <w:t>Profile page (for self and friends) – reads off of both achievements and users pages</w:t>
-      </w:r>
-    </w:p>
-    <w:p>
-      <w:r>
-        <w:t>Friends achievements</w:t>
+        <w:t xml:space="preserve">Profile page (for self and friends) – reads </w:t>
+      </w:r>
+      <w:proofErr w:type="gramStart"/>
+      <w:r>
+        <w:t>off of</w:t>
+      </w:r>
+      <w:proofErr w:type="gramEnd"/>
+      <w:r>
+        <w:t xml:space="preserve"> both achievements and users pages</w:t>
+      </w:r>
+    </w:p>
+    <w:p>
+      <w:proofErr w:type="gramStart"/>
+      <w:r>
+        <w:t>Friends</w:t>
+      </w:r>
+      <w:proofErr w:type="gramEnd"/>
+      <w:r>
+        <w:t xml:space="preserve"> achievements</w:t>
       </w:r>
     </w:p>
     <w:p>
@@ -311,7 +353,15 @@
         <w:t>Remove friend</w:t>
       </w:r>
       <w:r>
-        <w:t xml:space="preserve"> – removes entries in friends table</w:t>
+        <w:t xml:space="preserve"> – removes entries in </w:t>
+      </w:r>
+      <w:proofErr w:type="gramStart"/>
+      <w:r>
+        <w:t>friends</w:t>
+      </w:r>
+      <w:proofErr w:type="gramEnd"/>
+      <w:r>
+        <w:t xml:space="preserve"> table</w:t>
       </w:r>
     </w:p>
     <w:p>
@@ -348,24 +398,43 @@
       </w:r>
     </w:p>
     <w:p>
+      <w:proofErr w:type="spellStart"/>
+      <w:proofErr w:type="gramStart"/>
       <w:r>
         <w:t>addFriend</w:t>
       </w:r>
-      <w:r>
-        <w:t>(user, friend)</w:t>
-      </w:r>
-    </w:p>
-    <w:p>
+      <w:proofErr w:type="spellEnd"/>
+      <w:r>
+        <w:t>(</w:t>
+      </w:r>
+      <w:proofErr w:type="gramEnd"/>
+      <w:r>
+        <w:t>user, friend)</w:t>
+      </w:r>
+    </w:p>
+    <w:p>
+      <w:proofErr w:type="spellStart"/>
+      <w:proofErr w:type="gramStart"/>
       <w:r>
         <w:t>removeFriend</w:t>
       </w:r>
-      <w:r>
-        <w:t>(user, friend)</w:t>
-      </w:r>
-    </w:p>
-    <w:p>
-      <w:r>
-        <w:t>getFriendsAchievements (compiles an array to be displayed)</w:t>
+      <w:proofErr w:type="spellEnd"/>
+      <w:r>
+        <w:t>(</w:t>
+      </w:r>
+      <w:proofErr w:type="gramEnd"/>
+      <w:r>
+        <w:t>user, friend)</w:t>
+      </w:r>
+    </w:p>
+    <w:p>
+      <w:proofErr w:type="spellStart"/>
+      <w:r>
+        <w:t>getFriendsAchievements</w:t>
+      </w:r>
+      <w:proofErr w:type="spellEnd"/>
+      <w:r>
+        <w:t xml:space="preserve"> (compiles an array to be displayed)</w:t>
       </w:r>
     </w:p>
     <w:p>
@@ -374,31 +443,41 @@
       </w:r>
     </w:p>
     <w:p>
+      <w:proofErr w:type="spellStart"/>
+      <w:proofErr w:type="gramStart"/>
       <w:r>
         <w:t>addWorkout</w:t>
       </w:r>
-      <w:r>
-        <w:t xml:space="preserve">(user, </w:t>
-      </w:r>
-      <w:r>
-        <w:t xml:space="preserve">type, duration, distance, reps </w:t>
-      </w:r>
-      <w:r>
-        <w:t>,</w:t>
-      </w:r>
-      <w:r>
-        <w:t>sets</w:t>
-      </w:r>
+      <w:proofErr w:type="spellEnd"/>
+      <w:r>
+        <w:t>(</w:t>
+      </w:r>
+      <w:proofErr w:type="gramEnd"/>
+      <w:r>
+        <w:t xml:space="preserve">user, type, duration, distance, </w:t>
+      </w:r>
+      <w:proofErr w:type="gramStart"/>
+      <w:r>
+        <w:t>reps ,sets</w:t>
+      </w:r>
+      <w:proofErr w:type="gramEnd"/>
       <w:r>
         <w:t xml:space="preserve">) date and id automatically attached </w:t>
       </w:r>
     </w:p>
     <w:p>
+      <w:proofErr w:type="spellStart"/>
+      <w:proofErr w:type="gramStart"/>
       <w:r>
         <w:t>deleteWorkout</w:t>
       </w:r>
-      <w:r>
-        <w:t>(id, user)</w:t>
+      <w:proofErr w:type="spellEnd"/>
+      <w:r>
+        <w:t>(</w:t>
+      </w:r>
+      <w:proofErr w:type="gramEnd"/>
+      <w:r>
+        <w:t>id, user)</w:t>
       </w:r>
     </w:p>
     <w:sectPr>
@@ -640,27 +719,9 @@
   </w:abstractNum>
   <w:num w:numId="1" w16cid:durableId="133911799">
     <w:abstractNumId w:val="0"/>
-    <w:lvlOverride w:ilvl="0"/>
-    <w:lvlOverride w:ilvl="1"/>
-    <w:lvlOverride w:ilvl="2"/>
-    <w:lvlOverride w:ilvl="3"/>
-    <w:lvlOverride w:ilvl="4"/>
-    <w:lvlOverride w:ilvl="5"/>
-    <w:lvlOverride w:ilvl="6"/>
-    <w:lvlOverride w:ilvl="7"/>
-    <w:lvlOverride w:ilvl="8"/>
   </w:num>
   <w:num w:numId="2" w16cid:durableId="1722048168">
     <w:abstractNumId w:val="1"/>
-    <w:lvlOverride w:ilvl="0"/>
-    <w:lvlOverride w:ilvl="1"/>
-    <w:lvlOverride w:ilvl="2"/>
-    <w:lvlOverride w:ilvl="3"/>
-    <w:lvlOverride w:ilvl="4"/>
-    <w:lvlOverride w:ilvl="5"/>
-    <w:lvlOverride w:ilvl="6"/>
-    <w:lvlOverride w:ilvl="7"/>
-    <w:lvlOverride w:ilvl="8"/>
   </w:num>
 </w:numbering>
 </file>

</xml_diff>